<commit_message>
diagrama de clases UML preliminar
</commit_message>
<xml_diff>
--- a/Documentacion proyecto datos 1.docx
+++ b/Documentacion proyecto datos 1.docx
@@ -1336,6 +1336,45 @@
         <w:lastRenderedPageBreak/>
         <w:t>Corridas de ejemplo con capturas de pantalla y explicaciones en prosa</w:t>
       </w:r>
+    </w:p>
+    <w:p>
+      <w:pPr>
+        <w:spacing w:line="360" w:lineRule="auto"/>
+        <w:jc w:val="both"/>
+        <w:rPr>
+          <w:rFonts w:ascii="Arial" w:hAnsi="Arial" w:cs="Arial"/>
+          <w:b/>
+          <w:bCs/>
+          <w:sz w:val="28"/>
+          <w:szCs w:val="28"/>
+        </w:rPr>
+      </w:pPr>
+    </w:p>
+    <w:p>
+      <w:pPr>
+        <w:spacing w:line="360" w:lineRule="auto"/>
+        <w:jc w:val="both"/>
+        <w:rPr>
+          <w:rFonts w:ascii="Arial" w:hAnsi="Arial" w:cs="Arial"/>
+          <w:b/>
+          <w:bCs/>
+          <w:sz w:val="28"/>
+          <w:szCs w:val="28"/>
+        </w:rPr>
+      </w:pPr>
+    </w:p>
+    <w:p>
+      <w:pPr>
+        <w:spacing w:line="360" w:lineRule="auto"/>
+        <w:jc w:val="both"/>
+        <w:rPr>
+          <w:rFonts w:ascii="Arial" w:hAnsi="Arial" w:cs="Arial"/>
+          <w:b/>
+          <w:bCs/>
+          <w:sz w:val="28"/>
+          <w:szCs w:val="28"/>
+        </w:rPr>
+      </w:pPr>
     </w:p>
     <w:sectPr>
       <w:pgSz w:w="12240" w:h="15840"/>

</xml_diff>